<commit_message>
updated makefile exe name, medusa glare text
</commit_message>
<xml_diff>
--- a/Projects/Project 3/project plan.docx
+++ b/Projects/Project 3/project plan.docx
@@ -22,6 +22,13 @@
           <w:b/>
         </w:rPr>
       </w:pPr>
+    </w:p>
+    <w:p>
+      <w:pPr>
+        <w:rPr>
+          <w:b/>
+        </w:rPr>
+      </w:pPr>
       <w:r>
         <w:rPr>
           <w:rFonts w:hint="eastAsia"/>
@@ -35,6 +42,26 @@
         </w:rPr>
         <w:t>rogram flow</w:t>
       </w:r>
+      <w:r>
+        <w:rPr>
+          <w:b/>
+        </w:rPr>
+        <w:tab/>
+        <w:t>(</w:t>
+      </w:r>
+      <w:r>
+        <w:rPr>
+          <w:b/>
+          <w:color w:val="0000FF"/>
+        </w:rPr>
+        <w:t>blue</w:t>
+      </w:r>
+      <w:r>
+        <w:rPr>
+          <w:b/>
+        </w:rPr>
+        <w:t xml:space="preserve"> text added after initial planning)</w:t>
+      </w:r>
     </w:p>
     <w:p>
       <w:r>
@@ -82,6 +109,26 @@
       <w:r>
         <w:t>rompt user to select fighters</w:t>
       </w:r>
+      <w:r>
+        <w:t xml:space="preserve"> </w:t>
+      </w:r>
+    </w:p>
+    <w:p>
+      <w:pPr>
+        <w:ind w:firstLine="840"/>
+      </w:pPr>
+      <w:r>
+        <w:t xml:space="preserve">(instantiate character objects, </w:t>
+      </w:r>
+      <w:r>
+        <w:rPr>
+          <w:color w:val="0000FF"/>
+        </w:rPr>
+        <w:t>give characters names</w:t>
+      </w:r>
+      <w:r>
+        <w:t>)</w:t>
+      </w:r>
     </w:p>
     <w:p>
       <w:r>
@@ -96,6 +143,23 @@
     </w:p>
     <w:p>
       <w:r>
+        <w:tab/>
+        <w:t>(loop until dead: C1 attacks, check dead, C2 attacks, check dead)</w:t>
+      </w:r>
+    </w:p>
+    <w:p>
+      <w:pPr>
+        <w:ind w:left="1680"/>
+        <w:rPr>
+          <w:rFonts w:hint="eastAsia"/>
+        </w:rPr>
+      </w:pPr>
+      <w:r>
+        <w:t xml:space="preserve">Attack: Attacker rolls attack die, defender roll defense die and calculates damage, </w:t>
+      </w:r>
+    </w:p>
+    <w:p>
+      <w:r>
         <w:rPr>
           <w:rFonts w:hint="eastAsia"/>
         </w:rPr>
@@ -184,6 +248,50 @@
       </w:r>
       <w:proofErr w:type="spellEnd"/>
     </w:p>
+    <w:p>
+      <w:pPr>
+        <w:ind w:leftChars="100" w:left="210"/>
+        <w:rPr>
+          <w:rFonts w:hint="eastAsia"/>
+          <w:color w:val="0000FF"/>
+        </w:rPr>
+      </w:pPr>
+      <w:r>
+        <w:rPr>
+          <w:rFonts w:hint="eastAsia"/>
+          <w:color w:val="0000FF"/>
+        </w:rPr>
+        <w:t>b</w:t>
+      </w:r>
+      <w:r>
+        <w:rPr>
+          <w:color w:val="0000FF"/>
+        </w:rPr>
+        <w:t xml:space="preserve">ool </w:t>
+      </w:r>
+      <w:proofErr w:type="spellStart"/>
+      <w:proofErr w:type="gramStart"/>
+      <w:r>
+        <w:rPr>
+          <w:color w:val="0000FF"/>
+        </w:rPr>
+        <w:t>canRevive</w:t>
+      </w:r>
+      <w:proofErr w:type="spellEnd"/>
+      <w:r>
+        <w:rPr>
+          <w:color w:val="0000FF"/>
+        </w:rPr>
+        <w:t>(</w:t>
+      </w:r>
+      <w:proofErr w:type="gramEnd"/>
+      <w:r>
+        <w:rPr>
+          <w:color w:val="0000FF"/>
+        </w:rPr>
+        <w:t>)</w:t>
+      </w:r>
+    </w:p>
     <w:p/>
     <w:p>
       <w:r>
@@ -256,10 +364,8 @@
     <w:p>
       <w:pPr>
         <w:ind w:leftChars="100" w:left="210"/>
-        <w:rPr>
-          <w:rFonts w:hint="eastAsia"/>
-        </w:rPr>
-      </w:pPr>
+      </w:pPr>
+      <w:proofErr w:type="gramStart"/>
       <w:r>
         <w:rPr>
           <w:rFonts w:hint="eastAsia"/>
@@ -267,111 +373,1828 @@
         <w:t>t</w:t>
       </w:r>
       <w:r>
-        <w:t>akeDamage()</w:t>
-      </w:r>
+        <w:t>akeDamage(</w:t>
+      </w:r>
+      <w:proofErr w:type="gramEnd"/>
+      <w:r>
+        <w:t>)</w:t>
+      </w:r>
+    </w:p>
+    <w:p>
+      <w:pPr>
+        <w:ind w:leftChars="100" w:left="210"/>
+      </w:pPr>
+      <w:proofErr w:type="spellStart"/>
+      <w:proofErr w:type="gramStart"/>
+      <w:r>
+        <w:rPr>
+          <w:rFonts w:hint="eastAsia"/>
+        </w:rPr>
+        <w:t>g</w:t>
+      </w:r>
+      <w:r>
+        <w:t>etArmor</w:t>
+      </w:r>
+      <w:proofErr w:type="spellEnd"/>
+      <w:r>
+        <w:t>(</w:t>
+      </w:r>
+      <w:proofErr w:type="gramEnd"/>
+      <w:r>
+        <w:t>)</w:t>
+      </w:r>
+    </w:p>
+    <w:p>
+      <w:pPr>
+        <w:ind w:leftChars="100" w:left="210"/>
+      </w:pPr>
+      <w:proofErr w:type="spellStart"/>
+      <w:proofErr w:type="gramStart"/>
+      <w:r>
+        <w:rPr>
+          <w:rFonts w:hint="eastAsia"/>
+        </w:rPr>
+        <w:t>g</w:t>
+      </w:r>
+      <w:r>
+        <w:t>etSP</w:t>
+      </w:r>
+      <w:proofErr w:type="spellEnd"/>
+      <w:r>
+        <w:t>(</w:t>
+      </w:r>
+      <w:proofErr w:type="gramEnd"/>
+      <w:r>
+        <w:t>)</w:t>
+      </w:r>
+    </w:p>
+    <w:p>
+      <w:pPr>
+        <w:ind w:leftChars="100" w:left="210"/>
+      </w:pPr>
+      <w:proofErr w:type="spellStart"/>
+      <w:proofErr w:type="gramStart"/>
+      <w:r>
+        <w:rPr>
+          <w:rFonts w:hint="eastAsia"/>
+        </w:rPr>
+        <w:t>s</w:t>
+      </w:r>
+      <w:r>
+        <w:t>etSP</w:t>
+      </w:r>
+      <w:proofErr w:type="spellEnd"/>
+      <w:r>
+        <w:t>(</w:t>
+      </w:r>
+      <w:proofErr w:type="gramEnd"/>
+      <w:r>
+        <w:t>)</w:t>
+      </w:r>
+    </w:p>
+    <w:p>
+      <w:pPr>
+        <w:ind w:leftChars="100" w:left="210"/>
+        <w:rPr>
+          <w:color w:val="0000FF"/>
+        </w:rPr>
+      </w:pPr>
+      <w:proofErr w:type="gramStart"/>
+      <w:r>
+        <w:rPr>
+          <w:rFonts w:hint="eastAsia"/>
+          <w:color w:val="0000FF"/>
+        </w:rPr>
+        <w:t>n</w:t>
+      </w:r>
+      <w:r>
+        <w:rPr>
+          <w:color w:val="0000FF"/>
+        </w:rPr>
+        <w:t>ame(</w:t>
+      </w:r>
+      <w:proofErr w:type="gramEnd"/>
+      <w:r>
+        <w:rPr>
+          <w:color w:val="0000FF"/>
+        </w:rPr>
+        <w:t>)</w:t>
+      </w:r>
+    </w:p>
+    <w:p>
+      <w:pPr>
+        <w:ind w:leftChars="100" w:left="210"/>
+        <w:rPr>
+          <w:color w:val="0000FF"/>
+        </w:rPr>
+      </w:pPr>
+      <w:proofErr w:type="spellStart"/>
+      <w:proofErr w:type="gramStart"/>
+      <w:r>
+        <w:rPr>
+          <w:color w:val="0000FF"/>
+        </w:rPr>
+        <w:t>getCanRevive</w:t>
+      </w:r>
+      <w:proofErr w:type="spellEnd"/>
+      <w:r>
+        <w:rPr>
+          <w:color w:val="0000FF"/>
+        </w:rPr>
+        <w:t>(</w:t>
+      </w:r>
+      <w:proofErr w:type="gramEnd"/>
+      <w:r>
+        <w:rPr>
+          <w:color w:val="0000FF"/>
+        </w:rPr>
+        <w:t>)</w:t>
+      </w:r>
+    </w:p>
+    <w:p>
+      <w:pPr>
+        <w:ind w:leftChars="100" w:left="210"/>
+        <w:rPr>
+          <w:rFonts w:hint="eastAsia"/>
+          <w:color w:val="0000FF"/>
+        </w:rPr>
+      </w:pPr>
+      <w:proofErr w:type="spellStart"/>
+      <w:proofErr w:type="gramStart"/>
+      <w:r>
+        <w:rPr>
+          <w:rFonts w:hint="eastAsia"/>
+          <w:color w:val="0000FF"/>
+        </w:rPr>
+        <w:t>s</w:t>
+      </w:r>
+      <w:r>
+        <w:rPr>
+          <w:color w:val="0000FF"/>
+        </w:rPr>
+        <w:t>etCanRevive</w:t>
+      </w:r>
+      <w:proofErr w:type="spellEnd"/>
+      <w:r>
+        <w:rPr>
+          <w:color w:val="0000FF"/>
+        </w:rPr>
+        <w:t>(</w:t>
+      </w:r>
+      <w:proofErr w:type="gramEnd"/>
+      <w:r>
+        <w:rPr>
+          <w:color w:val="0000FF"/>
+        </w:rPr>
+        <w:t>)</w:t>
+      </w:r>
+    </w:p>
+    <w:p>
+      <w:pPr>
+        <w:ind w:leftChars="100" w:left="210"/>
+        <w:rPr>
+          <w:b/>
+        </w:rPr>
+      </w:pPr>
+    </w:p>
+    <w:p>
+      <w:pPr>
+        <w:rPr>
+          <w:b/>
+        </w:rPr>
+      </w:pPr>
+    </w:p>
+    <w:p>
+      <w:pPr>
+        <w:rPr>
+          <w:b/>
+        </w:rPr>
+      </w:pPr>
+      <w:r>
+        <w:rPr>
+          <w:rFonts w:hint="eastAsia"/>
+          <w:b/>
+        </w:rPr>
+        <w:lastRenderedPageBreak/>
+        <w:t>B</w:t>
+      </w:r>
+      <w:r>
+        <w:rPr>
+          <w:b/>
+        </w:rPr>
+        <w:t>arbarian</w:t>
+      </w:r>
+      <w:r>
+        <w:rPr>
+          <w:b/>
+        </w:rPr>
+        <w:t>/</w:t>
+      </w:r>
+      <w:proofErr w:type="spellStart"/>
+      <w:r>
+        <w:rPr>
+          <w:b/>
+        </w:rPr>
+        <w:t>BlueMen</w:t>
+      </w:r>
+      <w:proofErr w:type="spellEnd"/>
+      <w:r>
+        <w:rPr>
+          <w:b/>
+        </w:rPr>
+        <w:t>/Vampire/Harry Potter/Medusa</w:t>
+      </w:r>
+      <w:r>
+        <w:rPr>
+          <w:b/>
+        </w:rPr>
+        <w:t xml:space="preserve"> class</w:t>
+      </w:r>
+      <w:r>
+        <w:rPr>
+          <w:b/>
+        </w:rPr>
+        <w:t>es</w:t>
+      </w:r>
+    </w:p>
+    <w:p>
+      <w:r>
+        <w:t>public</w:t>
+      </w:r>
+      <w:r>
+        <w:t>:</w:t>
+      </w:r>
+    </w:p>
+    <w:p>
+      <w:r>
+        <w:t xml:space="preserve">  </w:t>
+      </w:r>
+      <w:proofErr w:type="gramStart"/>
+      <w:r>
+        <w:t>constructor(</w:t>
+      </w:r>
+      <w:proofErr w:type="gramEnd"/>
+      <w:r>
+        <w:t>) (sets armor = 0 and SP = 12)</w:t>
+      </w:r>
+    </w:p>
+    <w:p>
+      <w:r>
+        <w:rPr>
+          <w:rFonts w:hint="eastAsia"/>
+        </w:rPr>
+        <w:t xml:space="preserve"> </w:t>
+      </w:r>
+      <w:r>
+        <w:t xml:space="preserve"> </w:t>
+      </w:r>
+      <w:proofErr w:type="gramStart"/>
+      <w:r>
+        <w:t>attack(</w:t>
+      </w:r>
+      <w:proofErr w:type="gramEnd"/>
+      <w:r>
+        <w:t>) (returns result of 2d6 roll)</w:t>
+      </w:r>
+    </w:p>
+    <w:p>
+      <w:r>
+        <w:rPr>
+          <w:rFonts w:hint="eastAsia"/>
+        </w:rPr>
+        <w:t xml:space="preserve"> </w:t>
+      </w:r>
+      <w:r>
+        <w:t xml:space="preserve"> </w:t>
+      </w:r>
+      <w:proofErr w:type="gramStart"/>
+      <w:r>
+        <w:t>defend(</w:t>
+      </w:r>
+      <w:proofErr w:type="gramEnd"/>
+      <w:r>
+        <w:t>) (returns result of 2d6 roll)</w:t>
+      </w:r>
+    </w:p>
+    <w:p>
+      <w:pPr>
+        <w:rPr>
+          <w:rFonts w:hint="eastAsia"/>
+          <w:color w:val="0000FF"/>
+        </w:rPr>
+      </w:pPr>
+      <w:r>
+        <w:rPr>
+          <w:rFonts w:hint="eastAsia"/>
+        </w:rPr>
+        <w:t xml:space="preserve"> </w:t>
+      </w:r>
+      <w:r>
+        <w:t xml:space="preserve"> </w:t>
+      </w:r>
+      <w:proofErr w:type="gramStart"/>
+      <w:r>
+        <w:rPr>
+          <w:rFonts w:hint="eastAsia"/>
+          <w:color w:val="0000FF"/>
+        </w:rPr>
+        <w:t>n</w:t>
+      </w:r>
+      <w:r>
+        <w:rPr>
+          <w:color w:val="0000FF"/>
+        </w:rPr>
+        <w:t>ame(</w:t>
+      </w:r>
+      <w:proofErr w:type="gramEnd"/>
+      <w:r>
+        <w:rPr>
+          <w:color w:val="0000FF"/>
+        </w:rPr>
+        <w:t>)</w:t>
+      </w:r>
+    </w:p>
+    <w:p>
+      <w:pPr>
+        <w:widowControl/>
+        <w:jc w:val="left"/>
+        <w:rPr>
+          <w:b/>
+        </w:rPr>
+      </w:pPr>
+      <w:r>
+        <w:rPr>
+          <w:b/>
+        </w:rPr>
+        <w:br w:type="page"/>
+      </w:r>
+    </w:p>
+    <w:p>
+      <w:pPr>
+        <w:rPr>
+          <w:b/>
+        </w:rPr>
+      </w:pPr>
+      <w:r>
+        <w:rPr>
+          <w:rFonts w:hint="eastAsia"/>
+          <w:b/>
+        </w:rPr>
+        <w:lastRenderedPageBreak/>
+        <w:t>T</w:t>
+      </w:r>
+      <w:r>
+        <w:rPr>
+          <w:b/>
+        </w:rPr>
+        <w:t xml:space="preserve">est </w:t>
+      </w:r>
+      <w:r>
+        <w:rPr>
+          <w:b/>
+        </w:rPr>
+        <w:t>C</w:t>
+      </w:r>
+      <w:r>
+        <w:rPr>
+          <w:b/>
+        </w:rPr>
+        <w:t>ases</w:t>
+      </w:r>
+    </w:p>
+    <w:p>
+      <w:pPr>
+        <w:rPr>
+          <w:rFonts w:hint="eastAsia"/>
+          <w:b/>
+        </w:rPr>
+      </w:pPr>
       <w:bookmarkStart w:id="0" w:name="_GoBack"/>
       <w:bookmarkEnd w:id="0"/>
     </w:p>
-    <w:p>
-      <w:pPr>
-        <w:ind w:leftChars="100" w:left="210"/>
-        <w:rPr>
-          <w:rFonts w:hint="eastAsia"/>
-        </w:rPr>
-      </w:pPr>
-    </w:p>
-    <w:p>
-      <w:r>
-        <w:rPr>
-          <w:rFonts w:hint="eastAsia"/>
-        </w:rPr>
-        <w:t>B</w:t>
-      </w:r>
-      <w:r>
-        <w:t>arbarian class</w:t>
-      </w:r>
-    </w:p>
-    <w:p>
-      <w:r>
-        <w:rPr>
-          <w:rFonts w:hint="eastAsia"/>
-        </w:rPr>
-        <w:t>p</w:t>
-      </w:r>
-      <w:r>
-        <w:t>rotected:</w:t>
-      </w:r>
-    </w:p>
-    <w:p>
-      <w:r>
-        <w:t xml:space="preserve">  </w:t>
-      </w:r>
-      <w:proofErr w:type="gramStart"/>
-      <w:r>
-        <w:t>constructor(</w:t>
-      </w:r>
-      <w:proofErr w:type="gramEnd"/>
-      <w:r>
-        <w:t>) (sets armor = 0 and SP = 12)</w:t>
+    <w:tbl>
+      <w:tblPr>
+        <w:tblStyle w:val="TableGrid"/>
+        <w:tblW w:w="9923" w:type="dxa"/>
+        <w:tblInd w:w="-572" w:type="dxa"/>
+        <w:tblLayout w:type="fixed"/>
+        <w:tblLook w:val="04A0" w:firstRow="1" w:lastRow="0" w:firstColumn="1" w:lastColumn="0" w:noHBand="0" w:noVBand="1"/>
+      </w:tblPr>
+      <w:tblGrid>
+        <w:gridCol w:w="1985"/>
+        <w:gridCol w:w="1276"/>
+        <w:gridCol w:w="1417"/>
+        <w:gridCol w:w="2126"/>
+        <w:gridCol w:w="3119"/>
+      </w:tblGrid>
+      <w:tr>
+        <w:tc>
+          <w:tcPr>
+            <w:tcW w:w="1985" w:type="dxa"/>
+          </w:tcPr>
+          <w:p>
+            <w:pPr>
+              <w:rPr>
+                <w:rFonts w:eastAsiaTheme="minorHAnsi"/>
+                <w:b/>
+              </w:rPr>
+            </w:pPr>
+            <w:r>
+              <w:rPr>
+                <w:rFonts w:eastAsiaTheme="minorHAnsi" w:hint="eastAsia"/>
+                <w:b/>
+              </w:rPr>
+              <w:t>T</w:t>
+            </w:r>
+            <w:r>
+              <w:rPr>
+                <w:rFonts w:eastAsiaTheme="minorHAnsi"/>
+                <w:b/>
+              </w:rPr>
+              <w:t>est case</w:t>
+            </w:r>
+          </w:p>
+        </w:tc>
+        <w:tc>
+          <w:tcPr>
+            <w:tcW w:w="1276" w:type="dxa"/>
+          </w:tcPr>
+          <w:p>
+            <w:pPr>
+              <w:rPr>
+                <w:rFonts w:eastAsiaTheme="minorHAnsi"/>
+                <w:b/>
+              </w:rPr>
+            </w:pPr>
+            <w:r>
+              <w:rPr>
+                <w:rFonts w:eastAsiaTheme="minorHAnsi" w:hint="eastAsia"/>
+                <w:b/>
+              </w:rPr>
+              <w:t>I</w:t>
+            </w:r>
+            <w:r>
+              <w:rPr>
+                <w:rFonts w:eastAsiaTheme="minorHAnsi"/>
+                <w:b/>
+              </w:rPr>
+              <w:t>nput Values</w:t>
+            </w:r>
+          </w:p>
+        </w:tc>
+        <w:tc>
+          <w:tcPr>
+            <w:tcW w:w="1417" w:type="dxa"/>
+          </w:tcPr>
+          <w:p>
+            <w:pPr>
+              <w:rPr>
+                <w:rFonts w:eastAsiaTheme="minorHAnsi"/>
+                <w:b/>
+              </w:rPr>
+            </w:pPr>
+            <w:r>
+              <w:rPr>
+                <w:rFonts w:eastAsiaTheme="minorHAnsi" w:hint="eastAsia"/>
+                <w:b/>
+              </w:rPr>
+              <w:t>A</w:t>
+            </w:r>
+            <w:r>
+              <w:rPr>
+                <w:rFonts w:eastAsiaTheme="minorHAnsi"/>
+                <w:b/>
+              </w:rPr>
+              <w:t>ffected functions</w:t>
+            </w:r>
+          </w:p>
+        </w:tc>
+        <w:tc>
+          <w:tcPr>
+            <w:tcW w:w="2126" w:type="dxa"/>
+          </w:tcPr>
+          <w:p>
+            <w:pPr>
+              <w:rPr>
+                <w:rFonts w:eastAsiaTheme="minorHAnsi"/>
+                <w:b/>
+              </w:rPr>
+            </w:pPr>
+            <w:r>
+              <w:rPr>
+                <w:rFonts w:eastAsiaTheme="minorHAnsi" w:hint="eastAsia"/>
+                <w:b/>
+              </w:rPr>
+              <w:t>E</w:t>
+            </w:r>
+            <w:r>
+              <w:rPr>
+                <w:rFonts w:eastAsiaTheme="minorHAnsi"/>
+                <w:b/>
+              </w:rPr>
+              <w:t>xpected outcomes</w:t>
+            </w:r>
+          </w:p>
+        </w:tc>
+        <w:tc>
+          <w:tcPr>
+            <w:tcW w:w="3119" w:type="dxa"/>
+          </w:tcPr>
+          <w:p>
+            <w:pPr>
+              <w:rPr>
+                <w:rFonts w:eastAsiaTheme="minorHAnsi"/>
+                <w:b/>
+              </w:rPr>
+            </w:pPr>
+            <w:r>
+              <w:rPr>
+                <w:rFonts w:eastAsiaTheme="minorHAnsi" w:hint="eastAsia"/>
+                <w:b/>
+              </w:rPr>
+              <w:t>O</w:t>
+            </w:r>
+            <w:r>
+              <w:rPr>
+                <w:rFonts w:eastAsiaTheme="minorHAnsi"/>
+                <w:b/>
+              </w:rPr>
+              <w:t>bserved outcomes</w:t>
+            </w:r>
+          </w:p>
+        </w:tc>
+      </w:tr>
+      <w:tr>
+        <w:tc>
+          <w:tcPr>
+            <w:tcW w:w="1985" w:type="dxa"/>
+          </w:tcPr>
+          <w:p>
+            <w:pPr>
+              <w:rPr>
+                <w:rFonts w:eastAsiaTheme="minorHAnsi" w:hint="eastAsia"/>
+              </w:rPr>
+            </w:pPr>
+            <w:r>
+              <w:rPr>
+                <w:rFonts w:eastAsiaTheme="minorHAnsi"/>
+              </w:rPr>
+              <w:t>Input validation</w:t>
+            </w:r>
+          </w:p>
+        </w:tc>
+        <w:tc>
+          <w:tcPr>
+            <w:tcW w:w="1276" w:type="dxa"/>
+          </w:tcPr>
+          <w:p>
+            <w:pPr>
+              <w:rPr>
+                <w:rFonts w:eastAsiaTheme="minorHAnsi"/>
+              </w:rPr>
+            </w:pPr>
+            <w:proofErr w:type="spellStart"/>
+            <w:r>
+              <w:rPr>
+                <w:rFonts w:eastAsiaTheme="minorHAnsi" w:hint="eastAsia"/>
+              </w:rPr>
+              <w:t>I</w:t>
+            </w:r>
+            <w:r>
+              <w:rPr>
+                <w:rFonts w:eastAsiaTheme="minorHAnsi"/>
+              </w:rPr>
+              <w:t>nts</w:t>
+            </w:r>
+            <w:proofErr w:type="spellEnd"/>
+            <w:r>
+              <w:rPr>
+                <w:rFonts w:eastAsiaTheme="minorHAnsi"/>
+              </w:rPr>
+              <w:t xml:space="preserve"> are not </w:t>
+            </w:r>
+            <w:proofErr w:type="spellStart"/>
+            <w:r>
+              <w:rPr>
+                <w:rFonts w:eastAsiaTheme="minorHAnsi"/>
+              </w:rPr>
+              <w:t>ints</w:t>
+            </w:r>
+            <w:proofErr w:type="spellEnd"/>
+            <w:r>
+              <w:rPr>
+                <w:rFonts w:eastAsiaTheme="minorHAnsi"/>
+              </w:rPr>
+              <w:t>, etc.</w:t>
+            </w:r>
+          </w:p>
+        </w:tc>
+        <w:tc>
+          <w:tcPr>
+            <w:tcW w:w="1417" w:type="dxa"/>
+          </w:tcPr>
+          <w:p>
+            <w:pPr>
+              <w:rPr>
+                <w:rFonts w:eastAsiaTheme="minorHAnsi"/>
+              </w:rPr>
+            </w:pPr>
+            <w:r>
+              <w:rPr>
+                <w:rFonts w:eastAsiaTheme="minorHAnsi" w:hint="eastAsia"/>
+              </w:rPr>
+              <w:t>U</w:t>
+            </w:r>
+            <w:r>
+              <w:rPr>
+                <w:rFonts w:eastAsiaTheme="minorHAnsi"/>
+              </w:rPr>
+              <w:t>ser input functions</w:t>
+            </w:r>
+          </w:p>
+        </w:tc>
+        <w:tc>
+          <w:tcPr>
+            <w:tcW w:w="2126" w:type="dxa"/>
+          </w:tcPr>
+          <w:p>
+            <w:pPr>
+              <w:rPr>
+                <w:rFonts w:eastAsiaTheme="minorHAnsi"/>
+              </w:rPr>
+            </w:pPr>
+            <w:r>
+              <w:rPr>
+                <w:rFonts w:eastAsiaTheme="minorHAnsi" w:hint="eastAsia"/>
+              </w:rPr>
+              <w:t>R</w:t>
+            </w:r>
+            <w:r>
+              <w:rPr>
+                <w:rFonts w:eastAsiaTheme="minorHAnsi"/>
+              </w:rPr>
+              <w:t>eprompt for correct input</w:t>
+            </w:r>
+          </w:p>
+        </w:tc>
+        <w:tc>
+          <w:tcPr>
+            <w:tcW w:w="3119" w:type="dxa"/>
+          </w:tcPr>
+          <w:p>
+            <w:pPr>
+              <w:rPr>
+                <w:rFonts w:eastAsiaTheme="minorHAnsi"/>
+              </w:rPr>
+            </w:pPr>
+            <w:r>
+              <w:rPr>
+                <w:rFonts w:eastAsiaTheme="minorHAnsi" w:hint="eastAsia"/>
+              </w:rPr>
+              <w:t>R</w:t>
+            </w:r>
+            <w:r>
+              <w:rPr>
+                <w:rFonts w:eastAsiaTheme="minorHAnsi"/>
+              </w:rPr>
+              <w:t>eprompt for correct input</w:t>
+            </w:r>
+          </w:p>
+        </w:tc>
+      </w:tr>
+      <w:tr>
+        <w:tc>
+          <w:tcPr>
+            <w:tcW w:w="1985" w:type="dxa"/>
+          </w:tcPr>
+          <w:p>
+            <w:pPr>
+              <w:jc w:val="left"/>
+              <w:rPr>
+                <w:rFonts w:eastAsiaTheme="minorHAnsi"/>
+              </w:rPr>
+            </w:pPr>
+            <w:r>
+              <w:rPr>
+                <w:rFonts w:eastAsiaTheme="minorHAnsi" w:hint="eastAsia"/>
+              </w:rPr>
+              <w:t>B</w:t>
+            </w:r>
+            <w:r>
+              <w:rPr>
+                <w:rFonts w:eastAsiaTheme="minorHAnsi"/>
+              </w:rPr>
+              <w:t>arbarian is instantiated with Barbarian stats</w:t>
+            </w:r>
+          </w:p>
+        </w:tc>
+        <w:tc>
+          <w:tcPr>
+            <w:tcW w:w="1276" w:type="dxa"/>
+          </w:tcPr>
+          <w:p>
+            <w:pPr>
+              <w:rPr>
+                <w:rFonts w:eastAsiaTheme="minorHAnsi"/>
+              </w:rPr>
+            </w:pPr>
+            <w:r>
+              <w:rPr>
+                <w:rFonts w:eastAsiaTheme="minorHAnsi" w:hint="eastAsia"/>
+              </w:rPr>
+              <w:t>-</w:t>
+            </w:r>
+          </w:p>
+        </w:tc>
+        <w:tc>
+          <w:tcPr>
+            <w:tcW w:w="1417" w:type="dxa"/>
+          </w:tcPr>
+          <w:p>
+            <w:pPr>
+              <w:rPr>
+                <w:rFonts w:eastAsiaTheme="minorHAnsi"/>
+              </w:rPr>
+            </w:pPr>
+            <w:proofErr w:type="gramStart"/>
+            <w:r>
+              <w:rPr>
+                <w:rFonts w:eastAsiaTheme="minorHAnsi" w:hint="eastAsia"/>
+              </w:rPr>
+              <w:t>B</w:t>
+            </w:r>
+            <w:r>
+              <w:rPr>
+                <w:rFonts w:eastAsiaTheme="minorHAnsi"/>
+              </w:rPr>
+              <w:t>arbarian(</w:t>
+            </w:r>
+            <w:proofErr w:type="gramEnd"/>
+            <w:r>
+              <w:rPr>
+                <w:rFonts w:eastAsiaTheme="minorHAnsi"/>
+              </w:rPr>
+              <w:t>)</w:t>
+            </w:r>
+          </w:p>
+        </w:tc>
+        <w:tc>
+          <w:tcPr>
+            <w:tcW w:w="2126" w:type="dxa"/>
+          </w:tcPr>
+          <w:p>
+            <w:pPr>
+              <w:rPr>
+                <w:rFonts w:eastAsiaTheme="minorHAnsi"/>
+              </w:rPr>
+            </w:pPr>
+            <w:r>
+              <w:rPr>
+                <w:rFonts w:eastAsiaTheme="minorHAnsi" w:hint="eastAsia"/>
+              </w:rPr>
+              <w:t>B</w:t>
+            </w:r>
+            <w:r>
+              <w:rPr>
+                <w:rFonts w:eastAsiaTheme="minorHAnsi"/>
+              </w:rPr>
+              <w:t>arbarian is instantiated with Barbarian stats</w:t>
+            </w:r>
+          </w:p>
+        </w:tc>
+        <w:tc>
+          <w:tcPr>
+            <w:tcW w:w="3119" w:type="dxa"/>
+          </w:tcPr>
+          <w:p>
+            <w:pPr>
+              <w:rPr>
+                <w:rFonts w:eastAsiaTheme="minorHAnsi"/>
+              </w:rPr>
+            </w:pPr>
+            <w:r>
+              <w:rPr>
+                <w:rFonts w:eastAsiaTheme="minorHAnsi" w:hint="eastAsia"/>
+              </w:rPr>
+              <w:t>B</w:t>
+            </w:r>
+            <w:r>
+              <w:rPr>
+                <w:rFonts w:eastAsiaTheme="minorHAnsi"/>
+              </w:rPr>
+              <w:t xml:space="preserve">arbarian is instantiated with </w:t>
+            </w:r>
+            <w:r>
+              <w:rPr>
+                <w:rFonts w:eastAsiaTheme="minorHAnsi"/>
+              </w:rPr>
+              <w:t>Character junk</w:t>
+            </w:r>
+            <w:r>
+              <w:rPr>
+                <w:rFonts w:eastAsiaTheme="minorHAnsi"/>
+              </w:rPr>
+              <w:t xml:space="preserve"> stats</w:t>
+            </w:r>
+            <w:r>
+              <w:rPr>
+                <w:rFonts w:eastAsiaTheme="minorHAnsi"/>
+              </w:rPr>
+              <w:t>. Fixed by removing duplicate armor/SP declaration in Barbarian.hpp</w:t>
+            </w:r>
+          </w:p>
+        </w:tc>
+      </w:tr>
+      <w:tr>
+        <w:tc>
+          <w:tcPr>
+            <w:tcW w:w="1985" w:type="dxa"/>
+          </w:tcPr>
+          <w:p>
+            <w:pPr>
+              <w:rPr>
+                <w:rFonts w:eastAsiaTheme="minorHAnsi"/>
+              </w:rPr>
+            </w:pPr>
+            <w:r>
+              <w:rPr>
+                <w:rFonts w:eastAsiaTheme="minorHAnsi" w:hint="eastAsia"/>
+              </w:rPr>
+              <w:t>I</w:t>
+            </w:r>
+            <w:r>
+              <w:rPr>
+                <w:rFonts w:eastAsiaTheme="minorHAnsi"/>
+              </w:rPr>
+              <w:t>dentical characters get different names</w:t>
+            </w:r>
+          </w:p>
+        </w:tc>
+        <w:tc>
+          <w:tcPr>
+            <w:tcW w:w="1276" w:type="dxa"/>
+          </w:tcPr>
+          <w:p>
+            <w:pPr>
+              <w:rPr>
+                <w:rFonts w:eastAsiaTheme="minorHAnsi"/>
+              </w:rPr>
+            </w:pPr>
+            <w:r>
+              <w:rPr>
+                <w:rFonts w:eastAsiaTheme="minorHAnsi" w:hint="eastAsia"/>
+              </w:rPr>
+              <w:t>-</w:t>
+            </w:r>
+          </w:p>
+        </w:tc>
+        <w:tc>
+          <w:tcPr>
+            <w:tcW w:w="1417" w:type="dxa"/>
+          </w:tcPr>
+          <w:p>
+            <w:pPr>
+              <w:rPr>
+                <w:rFonts w:eastAsiaTheme="minorHAnsi"/>
+              </w:rPr>
+            </w:pPr>
+            <w:r>
+              <w:rPr>
+                <w:rFonts w:eastAsiaTheme="minorHAnsi"/>
+              </w:rPr>
+              <w:t>Game setup functions</w:t>
+            </w:r>
+          </w:p>
+        </w:tc>
+        <w:tc>
+          <w:tcPr>
+            <w:tcW w:w="2126" w:type="dxa"/>
+          </w:tcPr>
+          <w:p>
+            <w:pPr>
+              <w:rPr>
+                <w:rFonts w:eastAsiaTheme="minorHAnsi"/>
+              </w:rPr>
+            </w:pPr>
+            <w:r>
+              <w:rPr>
+                <w:rFonts w:eastAsiaTheme="minorHAnsi" w:hint="eastAsia"/>
+              </w:rPr>
+              <w:t>I</w:t>
+            </w:r>
+            <w:r>
+              <w:rPr>
+                <w:rFonts w:eastAsiaTheme="minorHAnsi"/>
+              </w:rPr>
+              <w:t>dentical characters get different names</w:t>
+            </w:r>
+          </w:p>
+        </w:tc>
+        <w:tc>
+          <w:tcPr>
+            <w:tcW w:w="3119" w:type="dxa"/>
+          </w:tcPr>
+          <w:p>
+            <w:pPr>
+              <w:rPr>
+                <w:rFonts w:eastAsiaTheme="minorHAnsi"/>
+              </w:rPr>
+            </w:pPr>
+            <w:r>
+              <w:rPr>
+                <w:rFonts w:eastAsiaTheme="minorHAnsi" w:hint="eastAsia"/>
+              </w:rPr>
+              <w:t>I</w:t>
+            </w:r>
+            <w:r>
+              <w:rPr>
+                <w:rFonts w:eastAsiaTheme="minorHAnsi"/>
+              </w:rPr>
+              <w:t>dentical characters get different names</w:t>
+            </w:r>
+          </w:p>
+        </w:tc>
+      </w:tr>
+      <w:tr>
+        <w:tc>
+          <w:tcPr>
+            <w:tcW w:w="1985" w:type="dxa"/>
+          </w:tcPr>
+          <w:p>
+            <w:pPr>
+              <w:rPr>
+                <w:rFonts w:eastAsiaTheme="minorHAnsi"/>
+              </w:rPr>
+            </w:pPr>
+            <w:r>
+              <w:rPr>
+                <w:rFonts w:eastAsiaTheme="minorHAnsi" w:hint="eastAsia"/>
+              </w:rPr>
+              <w:t>D</w:t>
+            </w:r>
+            <w:r>
+              <w:rPr>
+                <w:rFonts w:eastAsiaTheme="minorHAnsi"/>
+              </w:rPr>
+              <w:t>amage equals attack – (defense + armor), and SP is deducted appropriately</w:t>
+            </w:r>
+          </w:p>
+        </w:tc>
+        <w:tc>
+          <w:tcPr>
+            <w:tcW w:w="1276" w:type="dxa"/>
+          </w:tcPr>
+          <w:p>
+            <w:pPr>
+              <w:rPr>
+                <w:rFonts w:eastAsiaTheme="minorHAnsi"/>
+              </w:rPr>
+            </w:pPr>
+            <w:r>
+              <w:rPr>
+                <w:rFonts w:eastAsiaTheme="minorHAnsi"/>
+              </w:rPr>
+              <w:t>Character rolls</w:t>
+            </w:r>
+          </w:p>
+        </w:tc>
+        <w:tc>
+          <w:tcPr>
+            <w:tcW w:w="1417" w:type="dxa"/>
+          </w:tcPr>
+          <w:p>
+            <w:pPr>
+              <w:rPr>
+                <w:rFonts w:eastAsiaTheme="minorHAnsi"/>
+              </w:rPr>
+            </w:pPr>
+            <w:proofErr w:type="gramStart"/>
+            <w:r>
+              <w:rPr>
+                <w:rFonts w:eastAsiaTheme="minorHAnsi"/>
+              </w:rPr>
+              <w:t>Arrack(</w:t>
+            </w:r>
+            <w:proofErr w:type="gramEnd"/>
+            <w:r>
+              <w:rPr>
+                <w:rFonts w:eastAsiaTheme="minorHAnsi"/>
+              </w:rPr>
+              <w:t>)</w:t>
+            </w:r>
+          </w:p>
+          <w:p>
+            <w:pPr>
+              <w:rPr>
+                <w:rFonts w:eastAsiaTheme="minorHAnsi"/>
+              </w:rPr>
+            </w:pPr>
+            <w:proofErr w:type="gramStart"/>
+            <w:r>
+              <w:rPr>
+                <w:rFonts w:eastAsiaTheme="minorHAnsi" w:hint="eastAsia"/>
+              </w:rPr>
+              <w:t>D</w:t>
+            </w:r>
+            <w:r>
+              <w:rPr>
+                <w:rFonts w:eastAsiaTheme="minorHAnsi"/>
+              </w:rPr>
+              <w:t>efend(</w:t>
+            </w:r>
+            <w:proofErr w:type="gramEnd"/>
+            <w:r>
+              <w:rPr>
+                <w:rFonts w:eastAsiaTheme="minorHAnsi"/>
+              </w:rPr>
+              <w:t>)</w:t>
+            </w:r>
+          </w:p>
+        </w:tc>
+        <w:tc>
+          <w:tcPr>
+            <w:tcW w:w="2126" w:type="dxa"/>
+          </w:tcPr>
+          <w:p>
+            <w:pPr>
+              <w:rPr>
+                <w:rFonts w:eastAsiaTheme="minorHAnsi"/>
+              </w:rPr>
+            </w:pPr>
+            <w:r>
+              <w:rPr>
+                <w:rFonts w:eastAsiaTheme="minorHAnsi" w:hint="eastAsia"/>
+              </w:rPr>
+              <w:t>D</w:t>
+            </w:r>
+            <w:r>
+              <w:rPr>
+                <w:rFonts w:eastAsiaTheme="minorHAnsi"/>
+              </w:rPr>
+              <w:t>amage equals attack – (defense + armor), and SP is deducted appropriately</w:t>
+            </w:r>
+          </w:p>
+        </w:tc>
+        <w:tc>
+          <w:tcPr>
+            <w:tcW w:w="3119" w:type="dxa"/>
+          </w:tcPr>
+          <w:p>
+            <w:pPr>
+              <w:rPr>
+                <w:rFonts w:eastAsiaTheme="minorHAnsi"/>
+              </w:rPr>
+            </w:pPr>
+            <w:r>
+              <w:rPr>
+                <w:rFonts w:eastAsiaTheme="minorHAnsi" w:hint="eastAsia"/>
+              </w:rPr>
+              <w:t>D</w:t>
+            </w:r>
+            <w:r>
+              <w:rPr>
+                <w:rFonts w:eastAsiaTheme="minorHAnsi"/>
+              </w:rPr>
+              <w:t>amage equals attack – (defense + armor), and SP is deducted appropriately</w:t>
+            </w:r>
+          </w:p>
+        </w:tc>
+      </w:tr>
+      <w:tr>
+        <w:tc>
+          <w:tcPr>
+            <w:tcW w:w="1985" w:type="dxa"/>
+          </w:tcPr>
+          <w:p>
+            <w:pPr>
+              <w:rPr>
+                <w:rFonts w:eastAsiaTheme="minorHAnsi"/>
+              </w:rPr>
+            </w:pPr>
+            <w:r>
+              <w:rPr>
+                <w:rFonts w:eastAsiaTheme="minorHAnsi" w:hint="eastAsia"/>
+              </w:rPr>
+              <w:t>M</w:t>
+            </w:r>
+            <w:r>
+              <w:rPr>
+                <w:rFonts w:eastAsiaTheme="minorHAnsi"/>
+              </w:rPr>
+              <w:t>edusa’s Glare is instant kill</w:t>
+            </w:r>
+          </w:p>
+        </w:tc>
+        <w:tc>
+          <w:tcPr>
+            <w:tcW w:w="1276" w:type="dxa"/>
+          </w:tcPr>
+          <w:p>
+            <w:pPr>
+              <w:rPr>
+                <w:rFonts w:eastAsiaTheme="minorHAnsi"/>
+              </w:rPr>
+            </w:pPr>
+            <w:r>
+              <w:rPr>
+                <w:rFonts w:eastAsiaTheme="minorHAnsi" w:hint="eastAsia"/>
+              </w:rPr>
+              <w:t>1</w:t>
+            </w:r>
+            <w:r>
+              <w:rPr>
+                <w:rFonts w:eastAsiaTheme="minorHAnsi"/>
+              </w:rPr>
+              <w:t>2</w:t>
+            </w:r>
+          </w:p>
+        </w:tc>
+        <w:tc>
+          <w:tcPr>
+            <w:tcW w:w="1417" w:type="dxa"/>
+          </w:tcPr>
+          <w:p>
+            <w:pPr>
+              <w:rPr>
+                <w:rFonts w:eastAsiaTheme="minorHAnsi"/>
+              </w:rPr>
+            </w:pPr>
+            <w:proofErr w:type="spellStart"/>
+            <w:r>
+              <w:rPr>
+                <w:rFonts w:eastAsiaTheme="minorHAnsi" w:hint="eastAsia"/>
+              </w:rPr>
+              <w:t>M</w:t>
+            </w:r>
+            <w:r>
+              <w:rPr>
+                <w:rFonts w:eastAsiaTheme="minorHAnsi"/>
+              </w:rPr>
+              <w:t>edusa.attack</w:t>
+            </w:r>
+            <w:proofErr w:type="spellEnd"/>
+            <w:r>
+              <w:rPr>
+                <w:rFonts w:eastAsiaTheme="minorHAnsi"/>
+              </w:rPr>
+              <w:t>()</w:t>
+            </w:r>
+          </w:p>
+        </w:tc>
+        <w:tc>
+          <w:tcPr>
+            <w:tcW w:w="2126" w:type="dxa"/>
+          </w:tcPr>
+          <w:p>
+            <w:pPr>
+              <w:rPr>
+                <w:rFonts w:eastAsiaTheme="minorHAnsi"/>
+              </w:rPr>
+            </w:pPr>
+            <w:r>
+              <w:rPr>
+                <w:rFonts w:eastAsiaTheme="minorHAnsi" w:hint="eastAsia"/>
+              </w:rPr>
+              <w:t>M</w:t>
+            </w:r>
+            <w:r>
+              <w:rPr>
+                <w:rFonts w:eastAsiaTheme="minorHAnsi"/>
+              </w:rPr>
+              <w:t>edusa’s Glare is instant kill</w:t>
+            </w:r>
+          </w:p>
+        </w:tc>
+        <w:tc>
+          <w:tcPr>
+            <w:tcW w:w="3119" w:type="dxa"/>
+          </w:tcPr>
+          <w:p>
+            <w:pPr>
+              <w:rPr>
+                <w:rFonts w:eastAsiaTheme="minorHAnsi"/>
+              </w:rPr>
+            </w:pPr>
+            <w:r>
+              <w:rPr>
+                <w:rFonts w:eastAsiaTheme="minorHAnsi" w:hint="eastAsia"/>
+              </w:rPr>
+              <w:t>M</w:t>
+            </w:r>
+            <w:r>
+              <w:rPr>
+                <w:rFonts w:eastAsiaTheme="minorHAnsi"/>
+              </w:rPr>
+              <w:t>edusa’s Glare is instant kill</w:t>
+            </w:r>
+          </w:p>
+        </w:tc>
+      </w:tr>
+      <w:tr>
+        <w:tc>
+          <w:tcPr>
+            <w:tcW w:w="1985" w:type="dxa"/>
+          </w:tcPr>
+          <w:p>
+            <w:pPr>
+              <w:rPr>
+                <w:rFonts w:eastAsiaTheme="minorHAnsi"/>
+              </w:rPr>
+            </w:pPr>
+            <w:r>
+              <w:rPr>
+                <w:rFonts w:eastAsiaTheme="minorHAnsi" w:hint="eastAsia"/>
+              </w:rPr>
+              <w:t>V</w:t>
+            </w:r>
+            <w:r>
+              <w:rPr>
+                <w:rFonts w:eastAsiaTheme="minorHAnsi"/>
+              </w:rPr>
+              <w:t>ampire’s Charm prevents all damage, including Glare</w:t>
+            </w:r>
+          </w:p>
+        </w:tc>
+        <w:tc>
+          <w:tcPr>
+            <w:tcW w:w="1276" w:type="dxa"/>
+          </w:tcPr>
+          <w:p>
+            <w:pPr>
+              <w:rPr>
+                <w:rFonts w:eastAsiaTheme="minorHAnsi"/>
+              </w:rPr>
+            </w:pPr>
+          </w:p>
+        </w:tc>
+        <w:tc>
+          <w:tcPr>
+            <w:tcW w:w="1417" w:type="dxa"/>
+          </w:tcPr>
+          <w:p>
+            <w:pPr>
+              <w:rPr>
+                <w:rFonts w:eastAsiaTheme="minorHAnsi"/>
+              </w:rPr>
+            </w:pPr>
+            <w:proofErr w:type="spellStart"/>
+            <w:r>
+              <w:rPr>
+                <w:rFonts w:eastAsiaTheme="minorHAnsi" w:hint="eastAsia"/>
+              </w:rPr>
+              <w:t>V</w:t>
+            </w:r>
+            <w:r>
+              <w:rPr>
+                <w:rFonts w:eastAsiaTheme="minorHAnsi"/>
+              </w:rPr>
+              <w:t>ampire.defend</w:t>
+            </w:r>
+            <w:proofErr w:type="spellEnd"/>
+            <w:r>
+              <w:rPr>
+                <w:rFonts w:eastAsiaTheme="minorHAnsi"/>
+              </w:rPr>
+              <w:t>()</w:t>
+            </w:r>
+          </w:p>
+        </w:tc>
+        <w:tc>
+          <w:tcPr>
+            <w:tcW w:w="2126" w:type="dxa"/>
+          </w:tcPr>
+          <w:p>
+            <w:pPr>
+              <w:rPr>
+                <w:rFonts w:eastAsiaTheme="minorHAnsi"/>
+              </w:rPr>
+            </w:pPr>
+            <w:r>
+              <w:rPr>
+                <w:rFonts w:eastAsiaTheme="minorHAnsi" w:hint="eastAsia"/>
+              </w:rPr>
+              <w:t>V</w:t>
+            </w:r>
+            <w:r>
+              <w:rPr>
+                <w:rFonts w:eastAsiaTheme="minorHAnsi"/>
+              </w:rPr>
+              <w:t>ampire’s Charm prevents all damage, including Glare</w:t>
+            </w:r>
+          </w:p>
+        </w:tc>
+        <w:tc>
+          <w:tcPr>
+            <w:tcW w:w="3119" w:type="dxa"/>
+          </w:tcPr>
+          <w:p>
+            <w:pPr>
+              <w:rPr>
+                <w:rFonts w:eastAsiaTheme="minorHAnsi"/>
+              </w:rPr>
+            </w:pPr>
+            <w:r>
+              <w:rPr>
+                <w:rFonts w:eastAsiaTheme="minorHAnsi" w:hint="eastAsia"/>
+              </w:rPr>
+              <w:t>V</w:t>
+            </w:r>
+            <w:r>
+              <w:rPr>
+                <w:rFonts w:eastAsiaTheme="minorHAnsi"/>
+              </w:rPr>
+              <w:t>ampire’s Charm prevents all damage, including Glare</w:t>
+            </w:r>
+          </w:p>
+        </w:tc>
+      </w:tr>
+      <w:tr>
+        <w:tc>
+          <w:tcPr>
+            <w:tcW w:w="1985" w:type="dxa"/>
+          </w:tcPr>
+          <w:p>
+            <w:pPr>
+              <w:rPr>
+                <w:rFonts w:eastAsiaTheme="minorHAnsi" w:hint="eastAsia"/>
+              </w:rPr>
+            </w:pPr>
+            <w:r>
+              <w:rPr>
+                <w:rFonts w:eastAsiaTheme="minorHAnsi" w:hint="eastAsia"/>
+              </w:rPr>
+              <w:t>H</w:t>
+            </w:r>
+            <w:r>
+              <w:rPr>
+                <w:rFonts w:eastAsiaTheme="minorHAnsi"/>
+              </w:rPr>
+              <w:t>arry Potter revives once upon death (spoilers!)</w:t>
+            </w:r>
+          </w:p>
+        </w:tc>
+        <w:tc>
+          <w:tcPr>
+            <w:tcW w:w="1276" w:type="dxa"/>
+          </w:tcPr>
+          <w:p>
+            <w:pPr>
+              <w:rPr>
+                <w:rFonts w:eastAsiaTheme="minorHAnsi" w:hint="eastAsia"/>
+              </w:rPr>
+            </w:pPr>
+          </w:p>
+        </w:tc>
+        <w:tc>
+          <w:tcPr>
+            <w:tcW w:w="1417" w:type="dxa"/>
+          </w:tcPr>
+          <w:p>
+            <w:pPr>
+              <w:rPr>
+                <w:rFonts w:eastAsiaTheme="minorHAnsi" w:hint="eastAsia"/>
+              </w:rPr>
+            </w:pPr>
+            <w:proofErr w:type="spellStart"/>
+            <w:r>
+              <w:rPr>
+                <w:rFonts w:eastAsiaTheme="minorHAnsi" w:hint="eastAsia"/>
+              </w:rPr>
+              <w:t>H</w:t>
+            </w:r>
+            <w:r>
+              <w:rPr>
+                <w:rFonts w:eastAsiaTheme="minorHAnsi"/>
+              </w:rPr>
+              <w:t>arryPotter.defend</w:t>
+            </w:r>
+            <w:proofErr w:type="spellEnd"/>
+            <w:r>
+              <w:rPr>
+                <w:rFonts w:eastAsiaTheme="minorHAnsi"/>
+              </w:rPr>
+              <w:t>()</w:t>
+            </w:r>
+          </w:p>
+        </w:tc>
+        <w:tc>
+          <w:tcPr>
+            <w:tcW w:w="2126" w:type="dxa"/>
+          </w:tcPr>
+          <w:p>
+            <w:pPr>
+              <w:rPr>
+                <w:rFonts w:eastAsiaTheme="minorHAnsi" w:hint="eastAsia"/>
+              </w:rPr>
+            </w:pPr>
+            <w:r>
+              <w:rPr>
+                <w:rFonts w:eastAsiaTheme="minorHAnsi" w:hint="eastAsia"/>
+              </w:rPr>
+              <w:t>H</w:t>
+            </w:r>
+            <w:r>
+              <w:rPr>
+                <w:rFonts w:eastAsiaTheme="minorHAnsi"/>
+              </w:rPr>
+              <w:t xml:space="preserve">arry Potter revives once upon death </w:t>
+            </w:r>
+          </w:p>
+        </w:tc>
+        <w:tc>
+          <w:tcPr>
+            <w:tcW w:w="3119" w:type="dxa"/>
+          </w:tcPr>
+          <w:p>
+            <w:pPr>
+              <w:rPr>
+                <w:rFonts w:eastAsiaTheme="minorHAnsi" w:hint="eastAsia"/>
+              </w:rPr>
+            </w:pPr>
+            <w:r>
+              <w:rPr>
+                <w:rFonts w:eastAsiaTheme="minorHAnsi" w:hint="eastAsia"/>
+              </w:rPr>
+              <w:t>H</w:t>
+            </w:r>
+            <w:r>
+              <w:rPr>
+                <w:rFonts w:eastAsiaTheme="minorHAnsi"/>
+              </w:rPr>
+              <w:t>arry Potter revives once upon death</w:t>
+            </w:r>
+          </w:p>
+        </w:tc>
+      </w:tr>
+      <w:tr>
+        <w:tc>
+          <w:tcPr>
+            <w:tcW w:w="1985" w:type="dxa"/>
+          </w:tcPr>
+          <w:p>
+            <w:pPr>
+              <w:rPr>
+                <w:rFonts w:eastAsiaTheme="minorHAnsi" w:hint="eastAsia"/>
+              </w:rPr>
+            </w:pPr>
+            <w:r>
+              <w:rPr>
+                <w:rFonts w:eastAsiaTheme="minorHAnsi" w:hint="eastAsia"/>
+              </w:rPr>
+              <w:t>B</w:t>
+            </w:r>
+            <w:r>
+              <w:rPr>
+                <w:rFonts w:eastAsiaTheme="minorHAnsi"/>
+              </w:rPr>
+              <w:t>lue Men’s defense decreases upon damage</w:t>
+            </w:r>
+          </w:p>
+        </w:tc>
+        <w:tc>
+          <w:tcPr>
+            <w:tcW w:w="1276" w:type="dxa"/>
+          </w:tcPr>
+          <w:p>
+            <w:pPr>
+              <w:rPr>
+                <w:rFonts w:eastAsiaTheme="minorHAnsi" w:hint="eastAsia"/>
+              </w:rPr>
+            </w:pPr>
+          </w:p>
+        </w:tc>
+        <w:tc>
+          <w:tcPr>
+            <w:tcW w:w="1417" w:type="dxa"/>
+          </w:tcPr>
+          <w:p>
+            <w:pPr>
+              <w:rPr>
+                <w:rFonts w:eastAsiaTheme="minorHAnsi" w:hint="eastAsia"/>
+              </w:rPr>
+            </w:pPr>
+            <w:proofErr w:type="spellStart"/>
+            <w:r>
+              <w:rPr>
+                <w:rFonts w:eastAsiaTheme="minorHAnsi" w:hint="eastAsia"/>
+              </w:rPr>
+              <w:t>B</w:t>
+            </w:r>
+            <w:r>
+              <w:rPr>
+                <w:rFonts w:eastAsiaTheme="minorHAnsi"/>
+              </w:rPr>
+              <w:t>lueMen.defend</w:t>
+            </w:r>
+            <w:proofErr w:type="spellEnd"/>
+            <w:r>
+              <w:rPr>
+                <w:rFonts w:eastAsiaTheme="minorHAnsi"/>
+              </w:rPr>
+              <w:t>()</w:t>
+            </w:r>
+          </w:p>
+        </w:tc>
+        <w:tc>
+          <w:tcPr>
+            <w:tcW w:w="2126" w:type="dxa"/>
+          </w:tcPr>
+          <w:p>
+            <w:pPr>
+              <w:rPr>
+                <w:rFonts w:eastAsiaTheme="minorHAnsi" w:hint="eastAsia"/>
+              </w:rPr>
+            </w:pPr>
+            <w:r>
+              <w:rPr>
+                <w:rFonts w:eastAsiaTheme="minorHAnsi" w:hint="eastAsia"/>
+              </w:rPr>
+              <w:t>B</w:t>
+            </w:r>
+            <w:r>
+              <w:rPr>
+                <w:rFonts w:eastAsiaTheme="minorHAnsi"/>
+              </w:rPr>
+              <w:t>lue Men’s defense decreases upon damage</w:t>
+            </w:r>
+          </w:p>
+        </w:tc>
+        <w:tc>
+          <w:tcPr>
+            <w:tcW w:w="3119" w:type="dxa"/>
+          </w:tcPr>
+          <w:p>
+            <w:pPr>
+              <w:rPr>
+                <w:rFonts w:eastAsiaTheme="minorHAnsi" w:hint="eastAsia"/>
+              </w:rPr>
+            </w:pPr>
+            <w:r>
+              <w:rPr>
+                <w:rFonts w:eastAsiaTheme="minorHAnsi" w:hint="eastAsia"/>
+              </w:rPr>
+              <w:t>B</w:t>
+            </w:r>
+            <w:r>
+              <w:rPr>
+                <w:rFonts w:eastAsiaTheme="minorHAnsi"/>
+              </w:rPr>
+              <w:t>lue Men’s defense decreases upon damage</w:t>
+            </w:r>
+          </w:p>
+        </w:tc>
+      </w:tr>
+      <w:tr>
+        <w:tc>
+          <w:tcPr>
+            <w:tcW w:w="1985" w:type="dxa"/>
+          </w:tcPr>
+          <w:p>
+            <w:pPr>
+              <w:rPr>
+                <w:rFonts w:eastAsiaTheme="minorHAnsi"/>
+              </w:rPr>
+            </w:pPr>
+            <w:r>
+              <w:rPr>
+                <w:rFonts w:eastAsiaTheme="minorHAnsi" w:hint="eastAsia"/>
+              </w:rPr>
+              <w:t>F</w:t>
+            </w:r>
+            <w:r>
+              <w:rPr>
+                <w:rFonts w:eastAsiaTheme="minorHAnsi"/>
+              </w:rPr>
+              <w:t>ighters are deleted after combat ends</w:t>
+            </w:r>
+          </w:p>
+        </w:tc>
+        <w:tc>
+          <w:tcPr>
+            <w:tcW w:w="1276" w:type="dxa"/>
+          </w:tcPr>
+          <w:p>
+            <w:pPr>
+              <w:rPr>
+                <w:rFonts w:eastAsiaTheme="minorHAnsi"/>
+              </w:rPr>
+            </w:pPr>
+            <w:r>
+              <w:rPr>
+                <w:rFonts w:eastAsiaTheme="minorHAnsi" w:hint="eastAsia"/>
+              </w:rPr>
+              <w:t>-</w:t>
+            </w:r>
+          </w:p>
+        </w:tc>
+        <w:tc>
+          <w:tcPr>
+            <w:tcW w:w="1417" w:type="dxa"/>
+          </w:tcPr>
+          <w:p>
+            <w:pPr>
+              <w:rPr>
+                <w:rFonts w:eastAsiaTheme="minorHAnsi"/>
+              </w:rPr>
+            </w:pPr>
+            <w:r>
+              <w:rPr>
+                <w:rFonts w:eastAsiaTheme="minorHAnsi" w:hint="eastAsia"/>
+              </w:rPr>
+              <w:t>G</w:t>
+            </w:r>
+            <w:r>
+              <w:rPr>
+                <w:rFonts w:eastAsiaTheme="minorHAnsi"/>
+              </w:rPr>
+              <w:t>ame setup functions</w:t>
+            </w:r>
+          </w:p>
+        </w:tc>
+        <w:tc>
+          <w:tcPr>
+            <w:tcW w:w="2126" w:type="dxa"/>
+          </w:tcPr>
+          <w:p>
+            <w:pPr>
+              <w:rPr>
+                <w:rFonts w:eastAsiaTheme="minorHAnsi"/>
+              </w:rPr>
+            </w:pPr>
+            <w:r>
+              <w:rPr>
+                <w:rFonts w:eastAsiaTheme="minorHAnsi" w:hint="eastAsia"/>
+              </w:rPr>
+              <w:t>F</w:t>
+            </w:r>
+            <w:r>
+              <w:rPr>
+                <w:rFonts w:eastAsiaTheme="minorHAnsi"/>
+              </w:rPr>
+              <w:t>ighters are deleted after combat ends</w:t>
+            </w:r>
+          </w:p>
+        </w:tc>
+        <w:tc>
+          <w:tcPr>
+            <w:tcW w:w="3119" w:type="dxa"/>
+          </w:tcPr>
+          <w:p>
+            <w:pPr>
+              <w:rPr>
+                <w:rFonts w:eastAsiaTheme="minorHAnsi"/>
+              </w:rPr>
+            </w:pPr>
+            <w:r>
+              <w:rPr>
+                <w:rFonts w:eastAsiaTheme="minorHAnsi" w:hint="eastAsia"/>
+              </w:rPr>
+              <w:t>F</w:t>
+            </w:r>
+            <w:r>
+              <w:rPr>
+                <w:rFonts w:eastAsiaTheme="minorHAnsi"/>
+              </w:rPr>
+              <w:t>ighters are deleted after combat ends</w:t>
+            </w:r>
+          </w:p>
+        </w:tc>
+      </w:tr>
+    </w:tbl>
+    <w:p>
+      <w:pPr>
+        <w:widowControl/>
+        <w:jc w:val="left"/>
+        <w:rPr>
+          <w:b/>
+        </w:rPr>
+      </w:pPr>
+      <w:r>
+        <w:rPr>
+          <w:b/>
+        </w:rPr>
+        <w:br w:type="page"/>
+      </w:r>
+    </w:p>
+    <w:p>
+      <w:pPr>
+        <w:rPr>
+          <w:rFonts w:hint="eastAsia"/>
+          <w:b/>
+        </w:rPr>
+      </w:pPr>
+      <w:r>
+        <w:rPr>
+          <w:rFonts w:hint="eastAsia"/>
+          <w:b/>
+        </w:rPr>
+        <w:lastRenderedPageBreak/>
+        <w:t>R</w:t>
+      </w:r>
+      <w:r>
+        <w:rPr>
+          <w:b/>
+        </w:rPr>
+        <w:t>eflection</w:t>
       </w:r>
     </w:p>
     <w:p/>
     <w:p>
       <w:r>
-        <w:rPr>
-          <w:rFonts w:hint="eastAsia"/>
-        </w:rPr>
-        <w:t>p</w:t>
-      </w:r>
-      <w:r>
-        <w:t>ublic:</w:t>
-      </w:r>
-    </w:p>
-    <w:p>
-      <w:r>
-        <w:rPr>
-          <w:rFonts w:hint="eastAsia"/>
-        </w:rPr>
-        <w:t xml:space="preserve"> </w:t>
-      </w:r>
-      <w:r>
-        <w:t xml:space="preserve"> </w:t>
-      </w:r>
-      <w:proofErr w:type="gramStart"/>
-      <w:r>
-        <w:t>attack(</w:t>
-      </w:r>
-      <w:proofErr w:type="gramEnd"/>
-      <w:r>
-        <w:t>) (returns result of 2d6 roll)</w:t>
-      </w:r>
-    </w:p>
-    <w:p>
-      <w:pPr>
-        <w:rPr>
-          <w:rFonts w:hint="eastAsia"/>
-        </w:rPr>
-      </w:pPr>
-      <w:r>
-        <w:rPr>
-          <w:rFonts w:hint="eastAsia"/>
-        </w:rPr>
-        <w:t xml:space="preserve"> </w:t>
-      </w:r>
-      <w:r>
-        <w:t xml:space="preserve"> </w:t>
-      </w:r>
-      <w:proofErr w:type="gramStart"/>
-      <w:r>
-        <w:t>defend(</w:t>
-      </w:r>
-      <w:proofErr w:type="gramEnd"/>
-      <w:r>
-        <w:t>) (returns result of 2d6 roll)</w:t>
+        <w:t xml:space="preserve">This project was not nearly as time consuming or difficult as Zoo. </w:t>
+      </w:r>
+      <w:r>
+        <w:rPr>
+          <w:rFonts w:hint="eastAsia"/>
+        </w:rPr>
+        <w:t>I</w:t>
+      </w:r>
+      <w:r>
+        <w:t>’m starting to feel a lot more comfortable with pointers and polymorphism.</w:t>
+      </w:r>
+    </w:p>
+    <w:p/>
+    <w:p>
+      <w:pPr>
+        <w:pStyle w:val="ListParagraph"/>
+        <w:numPr>
+          <w:ilvl w:val="0"/>
+          <w:numId w:val="1"/>
+        </w:numPr>
+        <w:ind w:leftChars="0"/>
+      </w:pPr>
+      <w:r>
+        <w:rPr>
+          <w:rFonts w:hint="eastAsia"/>
+        </w:rPr>
+        <w:t>A</w:t>
+      </w:r>
+      <w:r>
+        <w:t>s per your suggestion, I created the Character and Barbarian classes first, then made a basic main function to test attacking/defending/death. I had an issue where my Barbarian objects were taking the junk armor and SP values from the Character constructor, and eventually figured out it was because I redeclared armor and SP in the Barbarian.hpp. Once I got that figured out it was smooth sailing.</w:t>
+      </w:r>
+    </w:p>
+    <w:p>
+      <w:pPr>
+        <w:pStyle w:val="ListParagraph"/>
+        <w:numPr>
+          <w:ilvl w:val="0"/>
+          <w:numId w:val="1"/>
+        </w:numPr>
+        <w:ind w:leftChars="0"/>
+      </w:pPr>
+      <w:r>
+        <w:rPr>
+          <w:rFonts w:hint="eastAsia"/>
+        </w:rPr>
+        <w:t>D</w:t>
+      </w:r>
+      <w:r>
+        <w:t>ifferentiating between two different Barbarians was solved by adding a Name string to each fighter type, and appending 1 and 2 if the chosen fighters had the same name.</w:t>
+      </w:r>
+    </w:p>
+    <w:p>
+      <w:pPr>
+        <w:pStyle w:val="ListParagraph"/>
+        <w:numPr>
+          <w:ilvl w:val="0"/>
+          <w:numId w:val="1"/>
+        </w:numPr>
+        <w:ind w:leftChars="0"/>
+      </w:pPr>
+      <w:r>
+        <w:rPr>
+          <w:rFonts w:hint="eastAsia"/>
+        </w:rPr>
+        <w:t>I</w:t>
+      </w:r>
+      <w:r>
+        <w:t xml:space="preserve"> added Vampire next. Implementing Charm in the class itself was fairly simple, but designing the attack function to recognize when Charm activated took me a few minutes. I eventually settled on having Charm return a specific, ridiculously large number for the defense roll was the easiest to implement. Having figured that out, I used the same approach for Medusa’s Glare.</w:t>
+      </w:r>
+    </w:p>
+    <w:p>
+      <w:pPr>
+        <w:pStyle w:val="ListParagraph"/>
+        <w:numPr>
+          <w:ilvl w:val="0"/>
+          <w:numId w:val="1"/>
+        </w:numPr>
+        <w:ind w:leftChars="0"/>
+        <w:rPr>
+          <w:rFonts w:hint="eastAsia"/>
+        </w:rPr>
+      </w:pPr>
+      <w:r>
+        <w:rPr>
+          <w:rFonts w:hint="eastAsia"/>
+        </w:rPr>
+        <w:t>T</w:t>
+      </w:r>
+      <w:r>
+        <w:t>he last hurdle was Harry Potter, and I eventually settled on including a bool in Character for whether a fighter is “revivable” or not. With all the pieces in place, the rest went pretty smoothly.</w:t>
       </w:r>
     </w:p>
     <w:sectPr>
-      <w:headerReference w:type="default" r:id="rId6"/>
+      <w:headerReference w:type="default" r:id="rId7"/>
       <w:pgSz w:w="11906" w:h="16838"/>
       <w:pgMar w:top="1985" w:right="1701" w:bottom="1701" w:left="1701" w:header="851" w:footer="992" w:gutter="0"/>
       <w:cols w:space="425"/>
@@ -460,6 +2283,127 @@
     </w:pPr>
   </w:p>
 </w:hdr>
+</file>
+
+<file path=word/numbering.xml><?xml version="1.0" encoding="utf-8"?>
+<w:numbering xmlns:wpc="http://schemas.microsoft.com/office/word/2010/wordprocessingCanvas" xmlns:cx="http://schemas.microsoft.com/office/drawing/2014/chartex" xmlns:cx1="http://schemas.microsoft.com/office/drawing/2015/9/8/chartex" xmlns:cx2="http://schemas.microsoft.com/office/drawing/2015/10/21/chartex" xmlns:cx3="http://schemas.microsoft.com/office/drawing/2016/5/9/chartex" xmlns:cx4="http://schemas.microsoft.com/office/drawing/2016/5/10/chartex" xmlns:cx5="http://schemas.microsoft.com/office/drawing/2016/5/11/chartex" xmlns:cx6="http://schemas.microsoft.com/office/drawing/2016/5/12/chartex" xmlns:cx7="http://schemas.microsoft.com/office/drawing/2016/5/13/chartex" xmlns:cx8="http://schemas.microsoft.com/office/drawing/2016/5/14/chartex" xmlns:mc="http://schemas.openxmlformats.org/markup-compatibility/2006" xmlns:aink="http://schemas.microsoft.com/office/drawing/2016/ink" xmlns:am3d="http://schemas.microsoft.com/office/drawing/2017/model3d" xmlns:o="urn:schemas-microsoft-com:office:office" xmlns:r="http://schemas.openxmlformats.org/officeDocument/2006/relationships" xmlns:m="http://schemas.openxmlformats.org/officeDocument/2006/math" xmlns:v="urn:schemas-microsoft-com:vml" xmlns:wp14="http://schemas.microsoft.com/office/word/2010/wordprocessingDrawing" xmlns:wp="http://schemas.openxmlformats.org/drawingml/2006/wordprocessingDrawing" xmlns:w10="urn:schemas-microsoft-com:office:word" xmlns:w="http://schemas.openxmlformats.org/wordprocessingml/2006/main" xmlns:w14="http://schemas.microsoft.com/office/word/2010/wordml" xmlns:w15="http://schemas.microsoft.com/office/word/2012/wordml" xmlns:w16cid="http://schemas.microsoft.com/office/word/2016/wordml/cid" xmlns:w16se="http://schemas.microsoft.com/office/word/2015/wordml/symex" xmlns:wpg="http://schemas.microsoft.com/office/word/2010/wordprocessingGroup" xmlns:wpi="http://schemas.microsoft.com/office/word/2010/wordprocessingInk" xmlns:wne="http://schemas.microsoft.com/office/word/2006/wordml" xmlns:wps="http://schemas.microsoft.com/office/word/2010/wordprocessingShape" mc:Ignorable="w14 w15 w16se w16cid wp14">
+  <w:abstractNum w:abstractNumId="0" w15:restartNumberingAfterBreak="0">
+    <w:nsid w:val="41E81AF8"/>
+    <w:multiLevelType w:val="hybridMultilevel"/>
+    <w:tmpl w:val="B322CEE0"/>
+    <w:lvl w:ilvl="0" w:tplc="04090001">
+      <w:start w:val="1"/>
+      <w:numFmt w:val="bullet"/>
+      <w:lvlText w:val=""/>
+      <w:lvlJc w:val="left"/>
+      <w:pPr>
+        <w:ind w:left="420" w:hanging="420"/>
+      </w:pPr>
+      <w:rPr>
+        <w:rFonts w:ascii="Wingdings" w:hAnsi="Wingdings" w:hint="default"/>
+      </w:rPr>
+    </w:lvl>
+    <w:lvl w:ilvl="1" w:tplc="0409000B" w:tentative="1">
+      <w:start w:val="1"/>
+      <w:numFmt w:val="bullet"/>
+      <w:lvlText w:val=""/>
+      <w:lvlJc w:val="left"/>
+      <w:pPr>
+        <w:ind w:left="840" w:hanging="420"/>
+      </w:pPr>
+      <w:rPr>
+        <w:rFonts w:ascii="Wingdings" w:hAnsi="Wingdings" w:hint="default"/>
+      </w:rPr>
+    </w:lvl>
+    <w:lvl w:ilvl="2" w:tplc="0409000D" w:tentative="1">
+      <w:start w:val="1"/>
+      <w:numFmt w:val="bullet"/>
+      <w:lvlText w:val=""/>
+      <w:lvlJc w:val="left"/>
+      <w:pPr>
+        <w:ind w:left="1260" w:hanging="420"/>
+      </w:pPr>
+      <w:rPr>
+        <w:rFonts w:ascii="Wingdings" w:hAnsi="Wingdings" w:hint="default"/>
+      </w:rPr>
+    </w:lvl>
+    <w:lvl w:ilvl="3" w:tplc="04090001" w:tentative="1">
+      <w:start w:val="1"/>
+      <w:numFmt w:val="bullet"/>
+      <w:lvlText w:val=""/>
+      <w:lvlJc w:val="left"/>
+      <w:pPr>
+        <w:ind w:left="1680" w:hanging="420"/>
+      </w:pPr>
+      <w:rPr>
+        <w:rFonts w:ascii="Wingdings" w:hAnsi="Wingdings" w:hint="default"/>
+      </w:rPr>
+    </w:lvl>
+    <w:lvl w:ilvl="4" w:tplc="0409000B" w:tentative="1">
+      <w:start w:val="1"/>
+      <w:numFmt w:val="bullet"/>
+      <w:lvlText w:val=""/>
+      <w:lvlJc w:val="left"/>
+      <w:pPr>
+        <w:ind w:left="2100" w:hanging="420"/>
+      </w:pPr>
+      <w:rPr>
+        <w:rFonts w:ascii="Wingdings" w:hAnsi="Wingdings" w:hint="default"/>
+      </w:rPr>
+    </w:lvl>
+    <w:lvl w:ilvl="5" w:tplc="0409000D" w:tentative="1">
+      <w:start w:val="1"/>
+      <w:numFmt w:val="bullet"/>
+      <w:lvlText w:val=""/>
+      <w:lvlJc w:val="left"/>
+      <w:pPr>
+        <w:ind w:left="2520" w:hanging="420"/>
+      </w:pPr>
+      <w:rPr>
+        <w:rFonts w:ascii="Wingdings" w:hAnsi="Wingdings" w:hint="default"/>
+      </w:rPr>
+    </w:lvl>
+    <w:lvl w:ilvl="6" w:tplc="04090001" w:tentative="1">
+      <w:start w:val="1"/>
+      <w:numFmt w:val="bullet"/>
+      <w:lvlText w:val=""/>
+      <w:lvlJc w:val="left"/>
+      <w:pPr>
+        <w:ind w:left="2940" w:hanging="420"/>
+      </w:pPr>
+      <w:rPr>
+        <w:rFonts w:ascii="Wingdings" w:hAnsi="Wingdings" w:hint="default"/>
+      </w:rPr>
+    </w:lvl>
+    <w:lvl w:ilvl="7" w:tplc="0409000B" w:tentative="1">
+      <w:start w:val="1"/>
+      <w:numFmt w:val="bullet"/>
+      <w:lvlText w:val=""/>
+      <w:lvlJc w:val="left"/>
+      <w:pPr>
+        <w:ind w:left="3360" w:hanging="420"/>
+      </w:pPr>
+      <w:rPr>
+        <w:rFonts w:ascii="Wingdings" w:hAnsi="Wingdings" w:hint="default"/>
+      </w:rPr>
+    </w:lvl>
+    <w:lvl w:ilvl="8" w:tplc="0409000D" w:tentative="1">
+      <w:start w:val="1"/>
+      <w:numFmt w:val="bullet"/>
+      <w:lvlText w:val=""/>
+      <w:lvlJc w:val="left"/>
+      <w:pPr>
+        <w:ind w:left="3780" w:hanging="420"/>
+      </w:pPr>
+      <w:rPr>
+        <w:rFonts w:ascii="Wingdings" w:hAnsi="Wingdings" w:hint="default"/>
+      </w:rPr>
+    </w:lvl>
+  </w:abstractNum>
+  <w:num w:numId="1">
+    <w:abstractNumId w:val="0"/>
+  </w:num>
+</w:numbering>
 </file>
 
 <file path=word/styles.xml><?xml version="1.0" encoding="utf-8"?>
@@ -964,6 +2908,32 @@
     <w:uiPriority w:val="99"/>
     <w:rsid w:val="003F692A"/>
   </w:style>
+  <w:style w:type="paragraph" w:styleId="ListParagraph">
+    <w:name w:val="List Paragraph"/>
+    <w:basedOn w:val="Normal"/>
+    <w:uiPriority w:val="34"/>
+    <w:qFormat/>
+    <w:rsid w:val="00943050"/>
+    <w:pPr>
+      <w:ind w:leftChars="400" w:left="840"/>
+    </w:pPr>
+  </w:style>
+  <w:style w:type="table" w:styleId="TableGrid">
+    <w:name w:val="Table Grid"/>
+    <w:basedOn w:val="TableNormal"/>
+    <w:uiPriority w:val="39"/>
+    <w:rsid w:val="00CF652B"/>
+    <w:tblPr>
+      <w:tblBorders>
+        <w:top w:val="single" w:sz="4" w:space="0" w:color="auto"/>
+        <w:left w:val="single" w:sz="4" w:space="0" w:color="auto"/>
+        <w:bottom w:val="single" w:sz="4" w:space="0" w:color="auto"/>
+        <w:right w:val="single" w:sz="4" w:space="0" w:color="auto"/>
+        <w:insideH w:val="single" w:sz="4" w:space="0" w:color="auto"/>
+        <w:insideV w:val="single" w:sz="4" w:space="0" w:color="auto"/>
+      </w:tblBorders>
+    </w:tblPr>
+  </w:style>
 </w:styles>
 </file>
 

</xml_diff>